<commit_message>
Kickoff & Aufbereitung der Dokumente
</commit_message>
<xml_diff>
--- a/Dokumentation/Distancemap_Spezifikation.docx
+++ b/Dokumentation/Distancemap_Spezifikation.docx
@@ -1,6 +1,6 @@
 
 <file path=word/document.xml><?xml version="1.0" encoding="utf-8"?>
-<w:document xmlns:wpc="http://schemas.microsoft.com/office/word/2010/wordprocessingCanvas" xmlns:cx="http://schemas.microsoft.com/office/drawing/2014/chartex" xmlns:cx1="http://schemas.microsoft.com/office/drawing/2015/9/8/chartex" xmlns:cx2="http://schemas.microsoft.com/office/drawing/2015/10/21/chartex" xmlns:cx3="http://schemas.microsoft.com/office/drawing/2016/5/9/chartex" xmlns:cx4="http://schemas.microsoft.com/office/drawing/2016/5/10/chartex" xmlns:cx5="http://schemas.microsoft.com/office/drawing/2016/5/11/chartex" xmlns:cx6="http://schemas.microsoft.com/office/drawing/2016/5/12/chartex" xmlns:cx7="http://schemas.microsoft.com/office/drawing/2016/5/13/chartex" xmlns:cx8="http://schemas.microsoft.com/office/drawing/2016/5/14/chartex" xmlns:mc="http://schemas.openxmlformats.org/markup-compatibility/2006" xmlns:aink="http://schemas.microsoft.com/office/drawing/2016/ink" xmlns:am3d="http://schemas.microsoft.com/office/drawing/2017/model3d" xmlns:o="urn:schemas-microsoft-com:office:office" xmlns:oel="http://schemas.microsoft.com/office/2019/extlst" xmlns:r="http://schemas.openxmlformats.org/officeDocument/2006/relationships" xmlns:m="http://schemas.openxmlformats.org/officeDocument/2006/math" xmlns:v="urn:schemas-microsoft-com:vml" xmlns:wp14="http://schemas.microsoft.com/office/word/2010/wordprocessingDrawing" xmlns:wp="http://schemas.openxmlformats.org/drawingml/2006/wordprocessingDrawing" xmlns:w10="urn:schemas-microsoft-com:office:word" xmlns:w="http://schemas.openxmlformats.org/wordprocessingml/2006/main" xmlns:w14="http://schemas.microsoft.com/office/word/2010/wordml" xmlns:w15="http://schemas.microsoft.com/office/word/2012/wordml" xmlns:w16cex="http://schemas.microsoft.com/office/word/2018/wordml/cex" xmlns:w16cid="http://schemas.microsoft.com/office/word/2016/wordml/cid" xmlns:w16="http://schemas.microsoft.com/office/word/2018/wordml" xmlns:w16du="http://schemas.microsoft.com/office/word/2023/wordml/word16du" xmlns:w16sdtdh="http://schemas.microsoft.com/office/word/2020/wordml/sdtdatahash" xmlns:w16sdtfl="http://schemas.microsoft.com/office/word/2024/wordml/sdtformatlock" xmlns:w16se="http://schemas.microsoft.com/office/word/2015/wordml/symex" xmlns:wpg="http://schemas.microsoft.com/office/word/2010/wordprocessingGroup" xmlns:wpi="http://schemas.microsoft.com/office/word/2010/wordprocessingInk" xmlns:wne="http://schemas.microsoft.com/office/word/2006/wordml" xmlns:wps="http://schemas.microsoft.com/office/word/2010/wordprocessingShape" mc:Ignorable="w14 w15 w16se w16cid w16 w16cex w16sdtdh w16sdtfl w16du wp14">
+<w:document xmlns:wpc="http://schemas.microsoft.com/office/word/2010/wordprocessingCanvas" xmlns:cx="http://schemas.microsoft.com/office/drawing/2014/chartex" xmlns:cx1="http://schemas.microsoft.com/office/drawing/2015/9/8/chartex" xmlns:cx2="http://schemas.microsoft.com/office/drawing/2015/10/21/chartex" xmlns:cx3="http://schemas.microsoft.com/office/drawing/2016/5/9/chartex" xmlns:cx4="http://schemas.microsoft.com/office/drawing/2016/5/10/chartex" xmlns:cx5="http://schemas.microsoft.com/office/drawing/2016/5/11/chartex" xmlns:cx6="http://schemas.microsoft.com/office/drawing/2016/5/12/chartex" xmlns:cx7="http://schemas.microsoft.com/office/drawing/2016/5/13/chartex" xmlns:cx8="http://schemas.microsoft.com/office/drawing/2016/5/14/chartex" xmlns:mc="http://schemas.openxmlformats.org/markup-compatibility/2006" xmlns:aink="http://schemas.microsoft.com/office/drawing/2016/ink" xmlns:am3d="http://schemas.microsoft.com/office/drawing/2017/model3d" xmlns:o="urn:schemas-microsoft-com:office:office" xmlns:oel="http://schemas.microsoft.com/office/2019/extlst" xmlns:r="http://schemas.openxmlformats.org/officeDocument/2006/relationships" xmlns:m="http://schemas.openxmlformats.org/officeDocument/2006/math" xmlns:v="urn:schemas-microsoft-com:vml" xmlns:wp14="http://schemas.microsoft.com/office/word/2010/wordprocessingDrawing" xmlns:wp="http://schemas.openxmlformats.org/drawingml/2006/wordprocessingDrawing" xmlns:w10="urn:schemas-microsoft-com:office:word" xmlns:w="http://schemas.openxmlformats.org/wordprocessingml/2006/main" xmlns:w14="http://schemas.microsoft.com/office/word/2010/wordml" xmlns:w15="http://schemas.microsoft.com/office/word/2012/wordml" xmlns:w16cex="http://schemas.microsoft.com/office/word/2018/wordml/cex" xmlns:w16cid="http://schemas.microsoft.com/office/word/2016/wordml/cid" xmlns:w16="http://schemas.microsoft.com/office/word/2018/wordml" xmlns:w16sdtdh="http://schemas.microsoft.com/office/word/2020/wordml/sdtdatahash" xmlns:w16se="http://schemas.microsoft.com/office/word/2015/wordml/symex" xmlns:wpg="http://schemas.microsoft.com/office/word/2010/wordprocessingGroup" xmlns:wpi="http://schemas.microsoft.com/office/word/2010/wordprocessingInk" xmlns:wne="http://schemas.microsoft.com/office/word/2006/wordml" xmlns:wps="http://schemas.microsoft.com/office/word/2010/wordprocessingShape" mc:Ignorable="w14 w15 w16se w16cid w16 w16cex w16sdtdh wp14">
   <w:body>
     <w:p>
       <w:pPr>
@@ -69,9 +69,11 @@
       <w:pPr>
         <w:pStyle w:val="Dokumenttitel"/>
       </w:pPr>
+      <w:proofErr w:type="spellStart"/>
       <w:r>
         <w:t>DistanceMap</w:t>
       </w:r>
+      <w:proofErr w:type="spellEnd"/>
       <w:r>
         <w:t xml:space="preserve"> </w:t>
       </w:r>
@@ -399,7 +401,7 @@
                 <w:color w:val="000000"/>
                 <w:shd w:val="clear" w:color="auto" w:fill="FFFFFF"/>
               </w:rPr>
-              <w:t>Ansprechpartner</w:t>
+              <w:t>Arbeitgeber</w:t>
             </w:r>
           </w:p>
         </w:tc>
@@ -451,6 +453,130 @@
             </w:pPr>
             <w:r>
               <w:t>t.welsch@htl-grieskirchen.at</w:t>
+            </w:r>
+          </w:p>
+        </w:tc>
+        <w:tc>
+          <w:tcPr>
+            <w:tcW w:w="1478" w:type="dxa"/>
+          </w:tcPr>
+          <w:p>
+            <w:pPr>
+              <w:pStyle w:val="Tabelle"/>
+            </w:pPr>
+            <w:r>
+              <w:t>Intern</w:t>
+            </w:r>
+          </w:p>
+        </w:tc>
+      </w:tr>
+      <w:tr>
+        <w:tc>
+          <w:tcPr>
+            <w:tcW w:w="1808" w:type="dxa"/>
+          </w:tcPr>
+          <w:p>
+            <w:pPr>
+              <w:pStyle w:val="Tabelle"/>
+              <w:rPr>
+                <w:rFonts w:ascii="Arial" w:hAnsi="Arial" w:cs="Arial"/>
+                <w:color w:val="000000"/>
+                <w:shd w:val="clear" w:color="auto" w:fill="FFFFFF"/>
+              </w:rPr>
+            </w:pPr>
+            <w:r>
+              <w:rPr>
+                <w:rFonts w:ascii="Arial" w:hAnsi="Arial" w:cs="Arial"/>
+                <w:color w:val="000000"/>
+                <w:shd w:val="clear" w:color="auto" w:fill="FFFFFF"/>
+              </w:rPr>
+              <w:t>Ansprechpartner</w:t>
+            </w:r>
+          </w:p>
+        </w:tc>
+        <w:tc>
+          <w:tcPr>
+            <w:tcW w:w="1225" w:type="dxa"/>
+          </w:tcPr>
+          <w:p>
+            <w:pPr>
+              <w:rPr>
+                <w:rFonts w:ascii="Arial" w:eastAsia="Times New Roman" w:hAnsi="Arial" w:cs="Arial"/>
+                <w:color w:val="000000"/>
+                <w:sz w:val="18"/>
+                <w:szCs w:val="18"/>
+                <w:shd w:val="clear" w:color="auto" w:fill="FFFFFF"/>
+                <w:lang w:val="de-DE" w:eastAsia="de-DE"/>
+              </w:rPr>
+            </w:pPr>
+            <w:proofErr w:type="spellStart"/>
+            <w:r>
+              <w:rPr>
+                <w:rFonts w:ascii="Arial" w:eastAsia="Times New Roman" w:hAnsi="Arial" w:cs="Arial"/>
+                <w:color w:val="000000"/>
+                <w:sz w:val="18"/>
+                <w:szCs w:val="18"/>
+                <w:shd w:val="clear" w:color="auto" w:fill="FFFFFF"/>
+                <w:lang w:eastAsia="de-DE"/>
+              </w:rPr>
+              <w:t>MSc</w:t>
+            </w:r>
+            <w:proofErr w:type="spellEnd"/>
+            <w:r>
+              <w:rPr>
+                <w:rFonts w:ascii="Arial" w:eastAsia="Times New Roman" w:hAnsi="Arial" w:cs="Arial"/>
+                <w:color w:val="000000"/>
+                <w:sz w:val="18"/>
+                <w:szCs w:val="18"/>
+                <w:shd w:val="clear" w:color="auto" w:fill="FFFFFF"/>
+                <w:lang w:eastAsia="de-DE"/>
+              </w:rPr>
+              <w:t>.</w:t>
+            </w:r>
+            <w:r>
+              <w:rPr>
+                <w:rFonts w:ascii="Arial" w:eastAsia="Times New Roman" w:hAnsi="Arial" w:cs="Arial"/>
+                <w:color w:val="000000"/>
+                <w:sz w:val="18"/>
+                <w:szCs w:val="18"/>
+                <w:shd w:val="clear" w:color="auto" w:fill="FFFFFF"/>
+                <w:lang w:eastAsia="de-DE"/>
+              </w:rPr>
+              <w:t xml:space="preserve"> </w:t>
+            </w:r>
+            <w:r>
+              <w:rPr>
+                <w:rFonts w:ascii="Arial" w:eastAsia="Times New Roman" w:hAnsi="Arial" w:cs="Arial"/>
+                <w:color w:val="000000"/>
+                <w:sz w:val="18"/>
+                <w:szCs w:val="18"/>
+                <w:shd w:val="clear" w:color="auto" w:fill="FFFFFF"/>
+                <w:lang w:eastAsia="de-DE"/>
+              </w:rPr>
+              <w:t>Simon Planberger</w:t>
+            </w:r>
+          </w:p>
+        </w:tc>
+        <w:tc>
+          <w:tcPr>
+            <w:tcW w:w="1625" w:type="dxa"/>
+          </w:tcPr>
+          <w:p>
+            <w:pPr>
+              <w:pStyle w:val="Tabelle"/>
+            </w:pPr>
+          </w:p>
+        </w:tc>
+        <w:tc>
+          <w:tcPr>
+            <w:tcW w:w="3278" w:type="dxa"/>
+          </w:tcPr>
+          <w:p>
+            <w:pPr>
+              <w:pStyle w:val="Tabelle"/>
+            </w:pPr>
+            <w:r>
+              <w:t>s.planberger@htl-grieskirchen.at</w:t>
             </w:r>
           </w:p>
         </w:tc>
@@ -853,7 +979,10 @@
               <w:pStyle w:val="Tabelle"/>
             </w:pPr>
             <w:r>
-              <w:t>10.01.2024</w:t>
+              <w:t>10.01.202</w:t>
+            </w:r>
+            <w:r>
+              <w:t>5</w:t>
             </w:r>
           </w:p>
         </w:tc>
@@ -897,6 +1026,70 @@
             <w:r>
               <w:t>Mock ups eingefügt, Fragen immer noch vorhanden, Use cases noch zu machen</w:t>
             </w:r>
+          </w:p>
+        </w:tc>
+      </w:tr>
+      <w:tr>
+        <w:tc>
+          <w:tcPr>
+            <w:tcW w:w="1188" w:type="dxa"/>
+          </w:tcPr>
+          <w:p>
+            <w:pPr>
+              <w:pStyle w:val="Tabelle"/>
+            </w:pPr>
+            <w:r>
+              <w:t>0.4</w:t>
+            </w:r>
+          </w:p>
+        </w:tc>
+        <w:tc>
+          <w:tcPr>
+            <w:tcW w:w="1440" w:type="dxa"/>
+          </w:tcPr>
+          <w:p>
+            <w:pPr>
+              <w:pStyle w:val="Tabelle"/>
+            </w:pPr>
+            <w:r>
+              <w:t>01.08.2025</w:t>
+            </w:r>
+          </w:p>
+        </w:tc>
+        <w:tc>
+          <w:tcPr>
+            <w:tcW w:w="1980" w:type="dxa"/>
+          </w:tcPr>
+          <w:p>
+            <w:pPr>
+              <w:pStyle w:val="Tabelle"/>
+              <w:rPr>
+                <w:lang w:val="en-US"/>
+              </w:rPr>
+            </w:pPr>
+          </w:p>
+        </w:tc>
+        <w:tc>
+          <w:tcPr>
+            <w:tcW w:w="1980" w:type="dxa"/>
+          </w:tcPr>
+          <w:p>
+            <w:pPr>
+              <w:pStyle w:val="Tabelle"/>
+              <w:tabs>
+                <w:tab w:val="right" w:pos="1764"/>
+              </w:tabs>
+            </w:pPr>
+          </w:p>
+        </w:tc>
+        <w:tc>
+          <w:tcPr>
+            <w:tcW w:w="2876" w:type="dxa"/>
+          </w:tcPr>
+          <w:p>
+            <w:pPr>
+              <w:pStyle w:val="Tabelle"/>
+            </w:pPr>
           </w:p>
         </w:tc>
       </w:tr>
@@ -2845,13 +3038,13 @@
       <w:pPr>
         <w:pStyle w:val="Heading3"/>
       </w:pPr>
-      <w:bookmarkStart w:id="21" w:name="_Toc116981272"/>
-      <w:bookmarkStart w:id="22" w:name="_Toc128472817"/>
-      <w:bookmarkStart w:id="23" w:name="_Toc187398636"/>
+      <w:bookmarkStart w:id="21" w:name="_Toc187398636"/>
+      <w:bookmarkStart w:id="22" w:name="_Toc116981272"/>
+      <w:bookmarkStart w:id="23" w:name="_Toc128472817"/>
       <w:r>
         <w:t>Handy Ansicht</w:t>
       </w:r>
-      <w:bookmarkEnd w:id="23"/>
+      <w:bookmarkEnd w:id="21"/>
     </w:p>
     <w:p>
       <w:pPr>
@@ -2861,6 +3054,7 @@
       </w:pPr>
       <w:r>
         <w:rPr>
+          <w:noProof/>
           <w:lang w:val="de-DE" w:eastAsia="de-DE"/>
         </w:rPr>
         <w:drawing>
@@ -2928,6 +3122,9 @@
     </w:p>
     <w:p>
       <w:r>
+        <w:rPr>
+          <w:noProof/>
+        </w:rPr>
         <w:drawing>
           <wp:inline distT="0" distB="0" distL="0" distR="0" wp14:anchorId="3E5C2237" wp14:editId="76306048">
             <wp:extent cx="5760720" cy="3838575"/>
@@ -2970,10 +3167,12 @@
         <w:pStyle w:val="Heading3"/>
       </w:pPr>
       <w:bookmarkStart w:id="25" w:name="_Toc187398638"/>
+      <w:proofErr w:type="gramStart"/>
       <w:r>
         <w:t>TV Ansicht</w:t>
       </w:r>
       <w:bookmarkEnd w:id="25"/>
+      <w:proofErr w:type="gramEnd"/>
     </w:p>
     <w:p>
       <w:pPr>
@@ -3050,14 +3249,6 @@
     </w:p>
     <w:p>
       <w:pPr>
-        <w:jc w:val="center"/>
-        <w:rPr>
-          <w:lang w:val="de-DE"/>
-        </w:rPr>
-      </w:pPr>
-    </w:p>
-    <w:p>
-      <w:pPr>
         <w:pStyle w:val="ListParagraph"/>
         <w:numPr>
           <w:ilvl w:val="0"/>
@@ -3243,8 +3434,8 @@
         </w:rPr>
         <w:t>Bereiche der Karte, die unterschiedliche Zeitkategorien repräsentieren, werden durch farblich abgegrenzte Flächen visualisiert.</w:t>
       </w:r>
-      <w:bookmarkEnd w:id="21"/>
       <w:bookmarkEnd w:id="22"/>
+      <w:bookmarkEnd w:id="23"/>
     </w:p>
     <w:p>
       <w:pPr>
@@ -3289,7 +3480,7 @@
 </file>
 
 <file path=word/endnotes.xml><?xml version="1.0" encoding="utf-8"?>
-<w:endnotes xmlns:wpc="http://schemas.microsoft.com/office/word/2010/wordprocessingCanvas" xmlns:cx="http://schemas.microsoft.com/office/drawing/2014/chartex" xmlns:cx1="http://schemas.microsoft.com/office/drawing/2015/9/8/chartex" xmlns:cx2="http://schemas.microsoft.com/office/drawing/2015/10/21/chartex" xmlns:cx3="http://schemas.microsoft.com/office/drawing/2016/5/9/chartex" xmlns:cx4="http://schemas.microsoft.com/office/drawing/2016/5/10/chartex" xmlns:cx5="http://schemas.microsoft.com/office/drawing/2016/5/11/chartex" xmlns:cx6="http://schemas.microsoft.com/office/drawing/2016/5/12/chartex" xmlns:cx7="http://schemas.microsoft.com/office/drawing/2016/5/13/chartex" xmlns:cx8="http://schemas.microsoft.com/office/drawing/2016/5/14/chartex" xmlns:mc="http://schemas.openxmlformats.org/markup-compatibility/2006" xmlns:aink="http://schemas.microsoft.com/office/drawing/2016/ink" xmlns:am3d="http://schemas.microsoft.com/office/drawing/2017/model3d" xmlns:o="urn:schemas-microsoft-com:office:office" xmlns:oel="http://schemas.microsoft.com/office/2019/extlst" xmlns:r="http://schemas.openxmlformats.org/officeDocument/2006/relationships" xmlns:m="http://schemas.openxmlformats.org/officeDocument/2006/math" xmlns:v="urn:schemas-microsoft-com:vml" xmlns:wp14="http://schemas.microsoft.com/office/word/2010/wordprocessingDrawing" xmlns:wp="http://schemas.openxmlformats.org/drawingml/2006/wordprocessingDrawing" xmlns:w10="urn:schemas-microsoft-com:office:word" xmlns:w="http://schemas.openxmlformats.org/wordprocessingml/2006/main" xmlns:w14="http://schemas.microsoft.com/office/word/2010/wordml" xmlns:w15="http://schemas.microsoft.com/office/word/2012/wordml" xmlns:w16cex="http://schemas.microsoft.com/office/word/2018/wordml/cex" xmlns:w16cid="http://schemas.microsoft.com/office/word/2016/wordml/cid" xmlns:w16="http://schemas.microsoft.com/office/word/2018/wordml" xmlns:w16du="http://schemas.microsoft.com/office/word/2023/wordml/word16du" xmlns:w16sdtdh="http://schemas.microsoft.com/office/word/2020/wordml/sdtdatahash" xmlns:w16sdtfl="http://schemas.microsoft.com/office/word/2024/wordml/sdtformatlock" xmlns:w16se="http://schemas.microsoft.com/office/word/2015/wordml/symex" xmlns:wpg="http://schemas.microsoft.com/office/word/2010/wordprocessingGroup" xmlns:wpi="http://schemas.microsoft.com/office/word/2010/wordprocessingInk" xmlns:wne="http://schemas.microsoft.com/office/word/2006/wordml" xmlns:wps="http://schemas.microsoft.com/office/word/2010/wordprocessingShape" mc:Ignorable="w14 w15 w16se w16cid w16 w16cex w16sdtdh w16sdtfl w16du wp14">
+<w:endnotes xmlns:wpc="http://schemas.microsoft.com/office/word/2010/wordprocessingCanvas" xmlns:cx="http://schemas.microsoft.com/office/drawing/2014/chartex" xmlns:cx1="http://schemas.microsoft.com/office/drawing/2015/9/8/chartex" xmlns:cx2="http://schemas.microsoft.com/office/drawing/2015/10/21/chartex" xmlns:cx3="http://schemas.microsoft.com/office/drawing/2016/5/9/chartex" xmlns:cx4="http://schemas.microsoft.com/office/drawing/2016/5/10/chartex" xmlns:cx5="http://schemas.microsoft.com/office/drawing/2016/5/11/chartex" xmlns:cx6="http://schemas.microsoft.com/office/drawing/2016/5/12/chartex" xmlns:cx7="http://schemas.microsoft.com/office/drawing/2016/5/13/chartex" xmlns:cx8="http://schemas.microsoft.com/office/drawing/2016/5/14/chartex" xmlns:mc="http://schemas.openxmlformats.org/markup-compatibility/2006" xmlns:aink="http://schemas.microsoft.com/office/drawing/2016/ink" xmlns:am3d="http://schemas.microsoft.com/office/drawing/2017/model3d" xmlns:o="urn:schemas-microsoft-com:office:office" xmlns:oel="http://schemas.microsoft.com/office/2019/extlst" xmlns:r="http://schemas.openxmlformats.org/officeDocument/2006/relationships" xmlns:m="http://schemas.openxmlformats.org/officeDocument/2006/math" xmlns:v="urn:schemas-microsoft-com:vml" xmlns:wp14="http://schemas.microsoft.com/office/word/2010/wordprocessingDrawing" xmlns:wp="http://schemas.openxmlformats.org/drawingml/2006/wordprocessingDrawing" xmlns:w10="urn:schemas-microsoft-com:office:word" xmlns:w="http://schemas.openxmlformats.org/wordprocessingml/2006/main" xmlns:w14="http://schemas.microsoft.com/office/word/2010/wordml" xmlns:w15="http://schemas.microsoft.com/office/word/2012/wordml" xmlns:w16cex="http://schemas.microsoft.com/office/word/2018/wordml/cex" xmlns:w16cid="http://schemas.microsoft.com/office/word/2016/wordml/cid" xmlns:w16="http://schemas.microsoft.com/office/word/2018/wordml" xmlns:w16sdtdh="http://schemas.microsoft.com/office/word/2020/wordml/sdtdatahash" xmlns:w16se="http://schemas.microsoft.com/office/word/2015/wordml/symex" xmlns:wpg="http://schemas.microsoft.com/office/word/2010/wordprocessingGroup" xmlns:wpi="http://schemas.microsoft.com/office/word/2010/wordprocessingInk" xmlns:wne="http://schemas.microsoft.com/office/word/2006/wordml" xmlns:wps="http://schemas.microsoft.com/office/word/2010/wordprocessingShape" mc:Ignorable="w14 w15 w16se w16cid w16 w16cex w16sdtdh wp14">
   <w:endnote w:type="separator" w:id="-1">
     <w:p>
       <w:pPr>
@@ -3314,7 +3505,7 @@
 </file>
 
 <file path=word/footer1.xml><?xml version="1.0" encoding="utf-8"?>
-<w:ftr xmlns:wpc="http://schemas.microsoft.com/office/word/2010/wordprocessingCanvas" xmlns:cx="http://schemas.microsoft.com/office/drawing/2014/chartex" xmlns:cx1="http://schemas.microsoft.com/office/drawing/2015/9/8/chartex" xmlns:cx2="http://schemas.microsoft.com/office/drawing/2015/10/21/chartex" xmlns:cx3="http://schemas.microsoft.com/office/drawing/2016/5/9/chartex" xmlns:cx4="http://schemas.microsoft.com/office/drawing/2016/5/10/chartex" xmlns:cx5="http://schemas.microsoft.com/office/drawing/2016/5/11/chartex" xmlns:cx6="http://schemas.microsoft.com/office/drawing/2016/5/12/chartex" xmlns:cx7="http://schemas.microsoft.com/office/drawing/2016/5/13/chartex" xmlns:cx8="http://schemas.microsoft.com/office/drawing/2016/5/14/chartex" xmlns:mc="http://schemas.openxmlformats.org/markup-compatibility/2006" xmlns:aink="http://schemas.microsoft.com/office/drawing/2016/ink" xmlns:am3d="http://schemas.microsoft.com/office/drawing/2017/model3d" xmlns:o="urn:schemas-microsoft-com:office:office" xmlns:oel="http://schemas.microsoft.com/office/2019/extlst" xmlns:r="http://schemas.openxmlformats.org/officeDocument/2006/relationships" xmlns:m="http://schemas.openxmlformats.org/officeDocument/2006/math" xmlns:v="urn:schemas-microsoft-com:vml" xmlns:wp14="http://schemas.microsoft.com/office/word/2010/wordprocessingDrawing" xmlns:wp="http://schemas.openxmlformats.org/drawingml/2006/wordprocessingDrawing" xmlns:w10="urn:schemas-microsoft-com:office:word" xmlns:w="http://schemas.openxmlformats.org/wordprocessingml/2006/main" xmlns:w14="http://schemas.microsoft.com/office/word/2010/wordml" xmlns:w15="http://schemas.microsoft.com/office/word/2012/wordml" xmlns:w16cex="http://schemas.microsoft.com/office/word/2018/wordml/cex" xmlns:w16cid="http://schemas.microsoft.com/office/word/2016/wordml/cid" xmlns:w16="http://schemas.microsoft.com/office/word/2018/wordml" xmlns:w16du="http://schemas.microsoft.com/office/word/2023/wordml/word16du" xmlns:w16sdtdh="http://schemas.microsoft.com/office/word/2020/wordml/sdtdatahash" xmlns:w16sdtfl="http://schemas.microsoft.com/office/word/2024/wordml/sdtformatlock" xmlns:w16se="http://schemas.microsoft.com/office/word/2015/wordml/symex" xmlns:wpg="http://schemas.microsoft.com/office/word/2010/wordprocessingGroup" xmlns:wpi="http://schemas.microsoft.com/office/word/2010/wordprocessingInk" xmlns:wne="http://schemas.microsoft.com/office/word/2006/wordml" xmlns:wps="http://schemas.microsoft.com/office/word/2010/wordprocessingShape" mc:Ignorable="w14 w15 w16se w16cid w16 w16cex w16sdtdh w16sdtfl w16du wp14">
+<w:ftr xmlns:wpc="http://schemas.microsoft.com/office/word/2010/wordprocessingCanvas" xmlns:cx="http://schemas.microsoft.com/office/drawing/2014/chartex" xmlns:cx1="http://schemas.microsoft.com/office/drawing/2015/9/8/chartex" xmlns:cx2="http://schemas.microsoft.com/office/drawing/2015/10/21/chartex" xmlns:cx3="http://schemas.microsoft.com/office/drawing/2016/5/9/chartex" xmlns:cx4="http://schemas.microsoft.com/office/drawing/2016/5/10/chartex" xmlns:cx5="http://schemas.microsoft.com/office/drawing/2016/5/11/chartex" xmlns:cx6="http://schemas.microsoft.com/office/drawing/2016/5/12/chartex" xmlns:cx7="http://schemas.microsoft.com/office/drawing/2016/5/13/chartex" xmlns:cx8="http://schemas.microsoft.com/office/drawing/2016/5/14/chartex" xmlns:mc="http://schemas.openxmlformats.org/markup-compatibility/2006" xmlns:aink="http://schemas.microsoft.com/office/drawing/2016/ink" xmlns:am3d="http://schemas.microsoft.com/office/drawing/2017/model3d" xmlns:o="urn:schemas-microsoft-com:office:office" xmlns:oel="http://schemas.microsoft.com/office/2019/extlst" xmlns:r="http://schemas.openxmlformats.org/officeDocument/2006/relationships" xmlns:m="http://schemas.openxmlformats.org/officeDocument/2006/math" xmlns:v="urn:schemas-microsoft-com:vml" xmlns:wp14="http://schemas.microsoft.com/office/word/2010/wordprocessingDrawing" xmlns:wp="http://schemas.openxmlformats.org/drawingml/2006/wordprocessingDrawing" xmlns:w10="urn:schemas-microsoft-com:office:word" xmlns:w="http://schemas.openxmlformats.org/wordprocessingml/2006/main" xmlns:w14="http://schemas.microsoft.com/office/word/2010/wordml" xmlns:w15="http://schemas.microsoft.com/office/word/2012/wordml" xmlns:w16cex="http://schemas.microsoft.com/office/word/2018/wordml/cex" xmlns:w16cid="http://schemas.microsoft.com/office/word/2016/wordml/cid" xmlns:w16="http://schemas.microsoft.com/office/word/2018/wordml" xmlns:w16sdtdh="http://schemas.microsoft.com/office/word/2020/wordml/sdtdatahash" xmlns:w16se="http://schemas.microsoft.com/office/word/2015/wordml/symex" xmlns:wpg="http://schemas.microsoft.com/office/word/2010/wordprocessingGroup" xmlns:wpi="http://schemas.microsoft.com/office/word/2010/wordprocessingInk" xmlns:wne="http://schemas.microsoft.com/office/word/2006/wordml" xmlns:wps="http://schemas.microsoft.com/office/word/2010/wordprocessingShape" mc:Ignorable="w14 w15 w16se w16cid w16 w16cex w16sdtdh wp14">
   <w:tbl>
     <w:tblPr>
       <w:tblW w:w="0" w:type="auto"/>
@@ -3391,7 +3582,7 @@
             <w:t>0.</w:t>
           </w:r>
           <w:r>
-            <w:t>1</w:t>
+            <w:t>4</w:t>
           </w:r>
         </w:p>
       </w:tc>
@@ -3531,7 +3722,7 @@
 </file>
 
 <file path=word/footnotes.xml><?xml version="1.0" encoding="utf-8"?>
-<w:footnotes xmlns:wpc="http://schemas.microsoft.com/office/word/2010/wordprocessingCanvas" xmlns:cx="http://schemas.microsoft.com/office/drawing/2014/chartex" xmlns:cx1="http://schemas.microsoft.com/office/drawing/2015/9/8/chartex" xmlns:cx2="http://schemas.microsoft.com/office/drawing/2015/10/21/chartex" xmlns:cx3="http://schemas.microsoft.com/office/drawing/2016/5/9/chartex" xmlns:cx4="http://schemas.microsoft.com/office/drawing/2016/5/10/chartex" xmlns:cx5="http://schemas.microsoft.com/office/drawing/2016/5/11/chartex" xmlns:cx6="http://schemas.microsoft.com/office/drawing/2016/5/12/chartex" xmlns:cx7="http://schemas.microsoft.com/office/drawing/2016/5/13/chartex" xmlns:cx8="http://schemas.microsoft.com/office/drawing/2016/5/14/chartex" xmlns:mc="http://schemas.openxmlformats.org/markup-compatibility/2006" xmlns:aink="http://schemas.microsoft.com/office/drawing/2016/ink" xmlns:am3d="http://schemas.microsoft.com/office/drawing/2017/model3d" xmlns:o="urn:schemas-microsoft-com:office:office" xmlns:oel="http://schemas.microsoft.com/office/2019/extlst" xmlns:r="http://schemas.openxmlformats.org/officeDocument/2006/relationships" xmlns:m="http://schemas.openxmlformats.org/officeDocument/2006/math" xmlns:v="urn:schemas-microsoft-com:vml" xmlns:wp14="http://schemas.microsoft.com/office/word/2010/wordprocessingDrawing" xmlns:wp="http://schemas.openxmlformats.org/drawingml/2006/wordprocessingDrawing" xmlns:w10="urn:schemas-microsoft-com:office:word" xmlns:w="http://schemas.openxmlformats.org/wordprocessingml/2006/main" xmlns:w14="http://schemas.microsoft.com/office/word/2010/wordml" xmlns:w15="http://schemas.microsoft.com/office/word/2012/wordml" xmlns:w16cex="http://schemas.microsoft.com/office/word/2018/wordml/cex" xmlns:w16cid="http://schemas.microsoft.com/office/word/2016/wordml/cid" xmlns:w16="http://schemas.microsoft.com/office/word/2018/wordml" xmlns:w16du="http://schemas.microsoft.com/office/word/2023/wordml/word16du" xmlns:w16sdtdh="http://schemas.microsoft.com/office/word/2020/wordml/sdtdatahash" xmlns:w16sdtfl="http://schemas.microsoft.com/office/word/2024/wordml/sdtformatlock" xmlns:w16se="http://schemas.microsoft.com/office/word/2015/wordml/symex" xmlns:wpg="http://schemas.microsoft.com/office/word/2010/wordprocessingGroup" xmlns:wpi="http://schemas.microsoft.com/office/word/2010/wordprocessingInk" xmlns:wne="http://schemas.microsoft.com/office/word/2006/wordml" xmlns:wps="http://schemas.microsoft.com/office/word/2010/wordprocessingShape" mc:Ignorable="w14 w15 w16se w16cid w16 w16cex w16sdtdh w16sdtfl w16du wp14">
+<w:footnotes xmlns:wpc="http://schemas.microsoft.com/office/word/2010/wordprocessingCanvas" xmlns:cx="http://schemas.microsoft.com/office/drawing/2014/chartex" xmlns:cx1="http://schemas.microsoft.com/office/drawing/2015/9/8/chartex" xmlns:cx2="http://schemas.microsoft.com/office/drawing/2015/10/21/chartex" xmlns:cx3="http://schemas.microsoft.com/office/drawing/2016/5/9/chartex" xmlns:cx4="http://schemas.microsoft.com/office/drawing/2016/5/10/chartex" xmlns:cx5="http://schemas.microsoft.com/office/drawing/2016/5/11/chartex" xmlns:cx6="http://schemas.microsoft.com/office/drawing/2016/5/12/chartex" xmlns:cx7="http://schemas.microsoft.com/office/drawing/2016/5/13/chartex" xmlns:cx8="http://schemas.microsoft.com/office/drawing/2016/5/14/chartex" xmlns:mc="http://schemas.openxmlformats.org/markup-compatibility/2006" xmlns:aink="http://schemas.microsoft.com/office/drawing/2016/ink" xmlns:am3d="http://schemas.microsoft.com/office/drawing/2017/model3d" xmlns:o="urn:schemas-microsoft-com:office:office" xmlns:oel="http://schemas.microsoft.com/office/2019/extlst" xmlns:r="http://schemas.openxmlformats.org/officeDocument/2006/relationships" xmlns:m="http://schemas.openxmlformats.org/officeDocument/2006/math" xmlns:v="urn:schemas-microsoft-com:vml" xmlns:wp14="http://schemas.microsoft.com/office/word/2010/wordprocessingDrawing" xmlns:wp="http://schemas.openxmlformats.org/drawingml/2006/wordprocessingDrawing" xmlns:w10="urn:schemas-microsoft-com:office:word" xmlns:w="http://schemas.openxmlformats.org/wordprocessingml/2006/main" xmlns:w14="http://schemas.microsoft.com/office/word/2010/wordml" xmlns:w15="http://schemas.microsoft.com/office/word/2012/wordml" xmlns:w16cex="http://schemas.microsoft.com/office/word/2018/wordml/cex" xmlns:w16cid="http://schemas.microsoft.com/office/word/2016/wordml/cid" xmlns:w16="http://schemas.microsoft.com/office/word/2018/wordml" xmlns:w16sdtdh="http://schemas.microsoft.com/office/word/2020/wordml/sdtdatahash" xmlns:w16se="http://schemas.microsoft.com/office/word/2015/wordml/symex" xmlns:wpg="http://schemas.microsoft.com/office/word/2010/wordprocessingGroup" xmlns:wpi="http://schemas.microsoft.com/office/word/2010/wordprocessingInk" xmlns:wne="http://schemas.microsoft.com/office/word/2006/wordml" xmlns:wps="http://schemas.microsoft.com/office/word/2010/wordprocessingShape" mc:Ignorable="w14 w15 w16se w16cid w16 w16cex w16sdtdh wp14">
   <w:footnote w:type="separator" w:id="-1">
     <w:p>
       <w:pPr>
@@ -3556,7 +3747,7 @@
 </file>
 
 <file path=word/numbering.xml><?xml version="1.0" encoding="utf-8"?>
-<w:numbering xmlns:wpc="http://schemas.microsoft.com/office/word/2010/wordprocessingCanvas" xmlns:cx="http://schemas.microsoft.com/office/drawing/2014/chartex" xmlns:cx1="http://schemas.microsoft.com/office/drawing/2015/9/8/chartex" xmlns:cx2="http://schemas.microsoft.com/office/drawing/2015/10/21/chartex" xmlns:cx3="http://schemas.microsoft.com/office/drawing/2016/5/9/chartex" xmlns:cx4="http://schemas.microsoft.com/office/drawing/2016/5/10/chartex" xmlns:cx5="http://schemas.microsoft.com/office/drawing/2016/5/11/chartex" xmlns:cx6="http://schemas.microsoft.com/office/drawing/2016/5/12/chartex" xmlns:cx7="http://schemas.microsoft.com/office/drawing/2016/5/13/chartex" xmlns:cx8="http://schemas.microsoft.com/office/drawing/2016/5/14/chartex" xmlns:mc="http://schemas.openxmlformats.org/markup-compatibility/2006" xmlns:aink="http://schemas.microsoft.com/office/drawing/2016/ink" xmlns:am3d="http://schemas.microsoft.com/office/drawing/2017/model3d" xmlns:o="urn:schemas-microsoft-com:office:office" xmlns:oel="http://schemas.microsoft.com/office/2019/extlst" xmlns:r="http://schemas.openxmlformats.org/officeDocument/2006/relationships" xmlns:m="http://schemas.openxmlformats.org/officeDocument/2006/math" xmlns:v="urn:schemas-microsoft-com:vml" xmlns:wp14="http://schemas.microsoft.com/office/word/2010/wordprocessingDrawing" xmlns:wp="http://schemas.openxmlformats.org/drawingml/2006/wordprocessingDrawing" xmlns:w10="urn:schemas-microsoft-com:office:word" xmlns:w="http://schemas.openxmlformats.org/wordprocessingml/2006/main" xmlns:w14="http://schemas.microsoft.com/office/word/2010/wordml" xmlns:w15="http://schemas.microsoft.com/office/word/2012/wordml" xmlns:w16cex="http://schemas.microsoft.com/office/word/2018/wordml/cex" xmlns:w16cid="http://schemas.microsoft.com/office/word/2016/wordml/cid" xmlns:w16="http://schemas.microsoft.com/office/word/2018/wordml" xmlns:w16du="http://schemas.microsoft.com/office/word/2023/wordml/word16du" xmlns:w16sdtdh="http://schemas.microsoft.com/office/word/2020/wordml/sdtdatahash" xmlns:w16sdtfl="http://schemas.microsoft.com/office/word/2024/wordml/sdtformatlock" xmlns:w16se="http://schemas.microsoft.com/office/word/2015/wordml/symex" xmlns:wpg="http://schemas.microsoft.com/office/word/2010/wordprocessingGroup" xmlns:wpi="http://schemas.microsoft.com/office/word/2010/wordprocessingInk" xmlns:wne="http://schemas.microsoft.com/office/word/2006/wordml" xmlns:wps="http://schemas.microsoft.com/office/word/2010/wordprocessingShape" mc:Ignorable="w14 w15 w16se w16cid w16 w16cex w16sdtdh w16sdtfl w16du wp14">
+<w:numbering xmlns:wpc="http://schemas.microsoft.com/office/word/2010/wordprocessingCanvas" xmlns:cx="http://schemas.microsoft.com/office/drawing/2014/chartex" xmlns:cx1="http://schemas.microsoft.com/office/drawing/2015/9/8/chartex" xmlns:cx2="http://schemas.microsoft.com/office/drawing/2015/10/21/chartex" xmlns:cx3="http://schemas.microsoft.com/office/drawing/2016/5/9/chartex" xmlns:cx4="http://schemas.microsoft.com/office/drawing/2016/5/10/chartex" xmlns:cx5="http://schemas.microsoft.com/office/drawing/2016/5/11/chartex" xmlns:cx6="http://schemas.microsoft.com/office/drawing/2016/5/12/chartex" xmlns:cx7="http://schemas.microsoft.com/office/drawing/2016/5/13/chartex" xmlns:cx8="http://schemas.microsoft.com/office/drawing/2016/5/14/chartex" xmlns:mc="http://schemas.openxmlformats.org/markup-compatibility/2006" xmlns:aink="http://schemas.microsoft.com/office/drawing/2016/ink" xmlns:am3d="http://schemas.microsoft.com/office/drawing/2017/model3d" xmlns:o="urn:schemas-microsoft-com:office:office" xmlns:oel="http://schemas.microsoft.com/office/2019/extlst" xmlns:r="http://schemas.openxmlformats.org/officeDocument/2006/relationships" xmlns:m="http://schemas.openxmlformats.org/officeDocument/2006/math" xmlns:v="urn:schemas-microsoft-com:vml" xmlns:wp14="http://schemas.microsoft.com/office/word/2010/wordprocessingDrawing" xmlns:wp="http://schemas.openxmlformats.org/drawingml/2006/wordprocessingDrawing" xmlns:w10="urn:schemas-microsoft-com:office:word" xmlns:w="http://schemas.openxmlformats.org/wordprocessingml/2006/main" xmlns:w14="http://schemas.microsoft.com/office/word/2010/wordml" xmlns:w15="http://schemas.microsoft.com/office/word/2012/wordml" xmlns:w16cex="http://schemas.microsoft.com/office/word/2018/wordml/cex" xmlns:w16cid="http://schemas.microsoft.com/office/word/2016/wordml/cid" xmlns:w16="http://schemas.microsoft.com/office/word/2018/wordml" xmlns:w16sdtdh="http://schemas.microsoft.com/office/word/2020/wordml/sdtdatahash" xmlns:w16se="http://schemas.microsoft.com/office/word/2015/wordml/symex" xmlns:wpg="http://schemas.microsoft.com/office/word/2010/wordprocessingGroup" xmlns:wpi="http://schemas.microsoft.com/office/word/2010/wordprocessingInk" xmlns:wne="http://schemas.microsoft.com/office/word/2006/wordml" xmlns:wps="http://schemas.microsoft.com/office/word/2010/wordprocessingShape" mc:Ignorable="w14 w15 w16se w16cid w16 w16cex w16sdtdh wp14">
   <w:abstractNum w:abstractNumId="0" w15:restartNumberingAfterBreak="0">
     <w:nsid w:val="0E906317"/>
     <w:multiLevelType w:val="hybridMultilevel"/>
@@ -5494,7 +5685,7 @@
 </file>
 
 <file path=word/styles.xml><?xml version="1.0" encoding="utf-8"?>
-<w:styles xmlns:mc="http://schemas.openxmlformats.org/markup-compatibility/2006" xmlns:r="http://schemas.openxmlformats.org/officeDocument/2006/relationships" xmlns:w="http://schemas.openxmlformats.org/wordprocessingml/2006/main" xmlns:w14="http://schemas.microsoft.com/office/word/2010/wordml" xmlns:w15="http://schemas.microsoft.com/office/word/2012/wordml" xmlns:w16cex="http://schemas.microsoft.com/office/word/2018/wordml/cex" xmlns:w16cid="http://schemas.microsoft.com/office/word/2016/wordml/cid" xmlns:w16="http://schemas.microsoft.com/office/word/2018/wordml" xmlns:w16du="http://schemas.microsoft.com/office/word/2023/wordml/word16du" xmlns:w16sdtdh="http://schemas.microsoft.com/office/word/2020/wordml/sdtdatahash" xmlns:w16sdtfl="http://schemas.microsoft.com/office/word/2024/wordml/sdtformatlock" xmlns:w16se="http://schemas.microsoft.com/office/word/2015/wordml/symex" mc:Ignorable="w14 w15 w16se w16cid w16 w16cex w16sdtdh w16sdtfl w16du">
+<w:styles xmlns:mc="http://schemas.openxmlformats.org/markup-compatibility/2006" xmlns:r="http://schemas.openxmlformats.org/officeDocument/2006/relationships" xmlns:w="http://schemas.openxmlformats.org/wordprocessingml/2006/main" xmlns:w14="http://schemas.microsoft.com/office/word/2010/wordml" xmlns:w15="http://schemas.microsoft.com/office/word/2012/wordml" xmlns:w16cex="http://schemas.microsoft.com/office/word/2018/wordml/cex" xmlns:w16cid="http://schemas.microsoft.com/office/word/2016/wordml/cid" xmlns:w16="http://schemas.microsoft.com/office/word/2018/wordml" xmlns:w16sdtdh="http://schemas.microsoft.com/office/word/2020/wordml/sdtdatahash" xmlns:w16se="http://schemas.microsoft.com/office/word/2015/wordml/symex" mc:Ignorable="w14 w15 w16se w16cid w16 w16cex w16sdtdh">
   <w:docDefaults>
     <w:rPrDefault>
       <w:rPr>
@@ -5997,7 +6188,6 @@
   <w:style w:type="character" w:default="1" w:styleId="DefaultParagraphFont">
     <w:name w:val="Default Paragraph Font"/>
     <w:uiPriority w:val="1"/>
-    <w:semiHidden/>
     <w:unhideWhenUsed/>
   </w:style>
   <w:style w:type="table" w:default="1" w:styleId="TableNormal">
@@ -6342,7 +6532,6 @@
       <w:rFonts w:ascii="Times New Roman" w:eastAsia="Times New Roman" w:hAnsi="Times New Roman" w:cs="Times New Roman"/>
       <w:sz w:val="24"/>
       <w:szCs w:val="24"/>
-      <w:lang/>
     </w:rPr>
   </w:style>
   <w:style w:type="character" w:styleId="Strong">

</xml_diff>